<commit_message>
Update ETL Project Write-Up 2.1.docx
</commit_message>
<xml_diff>
--- a/ETL Project Write-Up 2.1.docx
+++ b/ETL Project Write-Up 2.1.docx
@@ -1,6 +1,6 @@
 
 <file path=word/document.xml><?xml version="1.0" encoding="utf-8"?>
-<w:document xmlns:wpc="http://schemas.microsoft.com/office/word/2010/wordprocessingCanvas" xmlns:cx="http://schemas.microsoft.com/office/drawing/2014/chartex" xmlns:mc="http://schemas.openxmlformats.org/markup-compatibility/2006" xmlns:o="urn:schemas-microsoft-com:office:office" xmlns:r="http://schemas.openxmlformats.org/officeDocument/2006/relationships" xmlns:m="http://schemas.openxmlformats.org/officeDocument/2006/math" xmlns:v="urn:schemas-microsoft-com:vml" xmlns:wp14="http://schemas.microsoft.com/office/word/2010/wordprocessingDrawing" xmlns:wp="http://schemas.openxmlformats.org/drawingml/2006/wordprocessingDrawing" xmlns:w10="urn:schemas-microsoft-com:office:word" xmlns:w="http://schemas.openxmlformats.org/wordprocessingml/2006/main" xmlns:w14="http://schemas.microsoft.com/office/word/2010/wordml" xmlns:w15="http://schemas.microsoft.com/office/word/2012/wordml" xmlns:w16se="http://schemas.microsoft.com/office/word/2015/wordml/symex" xmlns:wpg="http://schemas.microsoft.com/office/word/2010/wordprocessingGroup" xmlns:wpi="http://schemas.microsoft.com/office/word/2010/wordprocessingInk" xmlns:wne="http://schemas.microsoft.com/office/word/2006/wordml" xmlns:wps="http://schemas.microsoft.com/office/word/2010/wordprocessingShape" mc:Ignorable="w14 w15 w16se wp14">
+<w:document xmlns:wpc="http://schemas.microsoft.com/office/word/2010/wordprocessingCanvas" xmlns:cx="http://schemas.microsoft.com/office/drawing/2014/chartex" xmlns:cx1="http://schemas.microsoft.com/office/drawing/2015/9/8/chartex" xmlns:cx2="http://schemas.microsoft.com/office/drawing/2015/10/21/chartex" xmlns:cx3="http://schemas.microsoft.com/office/drawing/2016/5/9/chartex" xmlns:cx4="http://schemas.microsoft.com/office/drawing/2016/5/10/chartex" xmlns:cx5="http://schemas.microsoft.com/office/drawing/2016/5/11/chartex" xmlns:cx6="http://schemas.microsoft.com/office/drawing/2016/5/12/chartex" xmlns:cx7="http://schemas.microsoft.com/office/drawing/2016/5/13/chartex" xmlns:cx8="http://schemas.microsoft.com/office/drawing/2016/5/14/chartex" xmlns:mc="http://schemas.openxmlformats.org/markup-compatibility/2006" xmlns:aink="http://schemas.microsoft.com/office/drawing/2016/ink" xmlns:am3d="http://schemas.microsoft.com/office/drawing/2017/model3d" xmlns:o="urn:schemas-microsoft-com:office:office" xmlns:r="http://schemas.openxmlformats.org/officeDocument/2006/relationships" xmlns:m="http://schemas.openxmlformats.org/officeDocument/2006/math" xmlns:v="urn:schemas-microsoft-com:vml" xmlns:wp14="http://schemas.microsoft.com/office/word/2010/wordprocessingDrawing" xmlns:wp="http://schemas.openxmlformats.org/drawingml/2006/wordprocessingDrawing" xmlns:w10="urn:schemas-microsoft-com:office:word" xmlns:w="http://schemas.openxmlformats.org/wordprocessingml/2006/main" xmlns:w14="http://schemas.microsoft.com/office/word/2010/wordml" xmlns:w15="http://schemas.microsoft.com/office/word/2012/wordml" xmlns:w16cid="http://schemas.microsoft.com/office/word/2016/wordml/cid" xmlns:w16se="http://schemas.microsoft.com/office/word/2015/wordml/symex" xmlns:wpg="http://schemas.microsoft.com/office/word/2010/wordprocessingGroup" xmlns:wpi="http://schemas.microsoft.com/office/word/2010/wordprocessingInk" xmlns:wne="http://schemas.microsoft.com/office/word/2006/wordml" xmlns:wps="http://schemas.microsoft.com/office/word/2010/wordprocessingShape" mc:Ignorable="w14 w15 w16se w16cid wp14">
   <w:body>
     <w:p>
       <w:pPr>
@@ -35,23 +35,7 @@
           <w:color w:val="24292E"/>
           <w:highlight w:val="white"/>
         </w:rPr>
-        <w:t xml:space="preserve">Gideon Schultz, Martha </w:t>
-      </w:r>
-      <w:proofErr w:type="spellStart"/>
-      <w:r>
-        <w:rPr>
-          <w:color w:val="24292E"/>
-          <w:highlight w:val="white"/>
-        </w:rPr>
-        <w:t>Karran</w:t>
-      </w:r>
-      <w:proofErr w:type="spellEnd"/>
-      <w:r>
-        <w:rPr>
-          <w:color w:val="24292E"/>
-          <w:highlight w:val="white"/>
-        </w:rPr>
-        <w:t>, Jenny Yi</w:t>
+        <w:t>Gideon Schultz, Martha Karran, Jenny Yi</w:t>
       </w:r>
     </w:p>
     <w:p/>
@@ -128,23 +112,13 @@
         </w:rPr>
         <w:t xml:space="preserve">by </w:t>
       </w:r>
-      <w:proofErr w:type="spellStart"/>
       <w:r>
         <w:rPr>
           <w:sz w:val="21"/>
           <w:szCs w:val="21"/>
           <w:highlight w:val="white"/>
         </w:rPr>
-        <w:t>Flixable</w:t>
-      </w:r>
-      <w:proofErr w:type="spellEnd"/>
-      <w:r>
-        <w:rPr>
-          <w:sz w:val="21"/>
-          <w:szCs w:val="21"/>
-          <w:highlight w:val="white"/>
-        </w:rPr>
-        <w:t xml:space="preserve">, a third-party Netflix search engine. </w:t>
+        <w:t xml:space="preserve">Flixable, a third-party Netflix search engine. </w:t>
       </w:r>
     </w:p>
     <w:p>
@@ -244,31 +218,7 @@
         <w:t xml:space="preserve">, making it quick </w:t>
       </w:r>
       <w:r>
-        <w:t>to identify the variables we wanted to include in our final dataset. We chose to extract the following columns from each dataset: “</w:t>
-      </w:r>
-      <w:proofErr w:type="spellStart"/>
-      <w:r>
-        <w:t>Show_ID</w:t>
-      </w:r>
-      <w:proofErr w:type="spellEnd"/>
-      <w:r>
-        <w:t>,” “</w:t>
-      </w:r>
-      <w:proofErr w:type="spellStart"/>
-      <w:r>
-        <w:t>Show_Name</w:t>
-      </w:r>
-      <w:proofErr w:type="spellEnd"/>
-      <w:r>
-        <w:t>,” “Genre,” “</w:t>
-      </w:r>
-      <w:proofErr w:type="spellStart"/>
-      <w:r>
-        <w:t>TV_Rating</w:t>
-      </w:r>
-      <w:proofErr w:type="spellEnd"/>
-      <w:r>
-        <w:t xml:space="preserve">,” </w:t>
+        <w:t xml:space="preserve">to identify the variables we wanted to include in our final dataset. We chose to extract the following columns from each dataset: “Show_ID,” “Show_Name,” “Genre,” “TV_Rating,” </w:t>
       </w:r>
       <w:r>
         <w:t xml:space="preserve">and </w:t>
@@ -308,8 +258,6 @@
         </w:rPr>
         <w:t>Transforming the Netflix CSV file:</w:t>
       </w:r>
-      <w:bookmarkStart w:id="0" w:name="_GoBack"/>
-      <w:bookmarkEnd w:id="0"/>
     </w:p>
     <w:p>
       <w:pPr>
@@ -319,15 +267,7 @@
         </w:numPr>
       </w:pPr>
       <w:r>
-        <w:t xml:space="preserve">Choosing the </w:t>
-      </w:r>
-      <w:proofErr w:type="gramStart"/>
-      <w:r>
-        <w:t>columns</w:t>
-      </w:r>
-      <w:proofErr w:type="gramEnd"/>
-      <w:r>
-        <w:t xml:space="preserve"> we wanted and renaming them:</w:t>
+        <w:t>Choosing the columns we wanted and renaming them:</w:t>
       </w:r>
     </w:p>
     <w:p>
@@ -338,31 +278,7 @@
         </w:numPr>
       </w:pPr>
       <w:r>
-        <w:t xml:space="preserve">The following columns were extracted from the original </w:t>
-      </w:r>
-      <w:proofErr w:type="spellStart"/>
-      <w:r>
-        <w:t>netflix</w:t>
-      </w:r>
-      <w:proofErr w:type="spellEnd"/>
-      <w:r>
-        <w:t xml:space="preserve"> dataset: </w:t>
-      </w:r>
-      <w:proofErr w:type="spellStart"/>
-      <w:r>
-        <w:t>show_id</w:t>
-      </w:r>
-      <w:proofErr w:type="spellEnd"/>
-      <w:r>
-        <w:t xml:space="preserve">, title, </w:t>
-      </w:r>
-      <w:proofErr w:type="spellStart"/>
-      <w:r>
-        <w:t>listed_in</w:t>
-      </w:r>
-      <w:proofErr w:type="spellEnd"/>
-      <w:r>
-        <w:t xml:space="preserve">, rating, description. </w:t>
+        <w:t xml:space="preserve">The following columns were extracted from the original netflix dataset: show_id, title, listed_in, rating, description. </w:t>
       </w:r>
     </w:p>
     <w:p>
@@ -373,31 +289,7 @@
         </w:numPr>
       </w:pPr>
       <w:r>
-        <w:t>These columns were renamed “</w:t>
-      </w:r>
-      <w:proofErr w:type="spellStart"/>
-      <w:r>
-        <w:t>Show_ID</w:t>
-      </w:r>
-      <w:proofErr w:type="spellEnd"/>
-      <w:r>
-        <w:t>,” “</w:t>
-      </w:r>
-      <w:proofErr w:type="spellStart"/>
-      <w:r>
-        <w:t>Show_Name</w:t>
-      </w:r>
-      <w:proofErr w:type="spellEnd"/>
-      <w:r>
-        <w:t>,” “Genre,” “</w:t>
-      </w:r>
-      <w:proofErr w:type="spellStart"/>
-      <w:r>
-        <w:t>TV_Rating</w:t>
-      </w:r>
-      <w:proofErr w:type="spellEnd"/>
-      <w:r>
-        <w:t xml:space="preserve">,” and “Description,” respectively. </w:t>
+        <w:t xml:space="preserve">These columns were renamed “Show_ID,” “Show_Name,” “Genre,” “TV_Rating,” and “Description,” respectively. </w:t>
       </w:r>
     </w:p>
     <w:p>
@@ -449,23 +341,7 @@
       </w:pPr>
       <w:r>
         <w:lastRenderedPageBreak/>
-        <w:t>The following columns were extracted from the original Hulu dataset: show/id, show/name, show/genre, show/</w:t>
-      </w:r>
-      <w:proofErr w:type="spellStart"/>
-      <w:r>
-        <w:t>show_rollups</w:t>
-      </w:r>
-      <w:proofErr w:type="spellEnd"/>
-      <w:r>
-        <w:t>/subscriber/</w:t>
-      </w:r>
-      <w:proofErr w:type="spellStart"/>
-      <w:r>
-        <w:t>highest_rating</w:t>
-      </w:r>
-      <w:proofErr w:type="spellEnd"/>
-      <w:r>
-        <w:t>, show/description</w:t>
+        <w:t>The following columns were extracted from the original Hulu dataset: show/id, show/name, show/genre, show/show_rollups/subscriber/highest_rating, show/description</w:t>
       </w:r>
     </w:p>
     <w:p>
@@ -476,31 +352,7 @@
         </w:numPr>
       </w:pPr>
       <w:r>
-        <w:t>These columns were renamed “</w:t>
-      </w:r>
-      <w:proofErr w:type="spellStart"/>
-      <w:r>
-        <w:t>Show_ID</w:t>
-      </w:r>
-      <w:proofErr w:type="spellEnd"/>
-      <w:r>
-        <w:t>,” “</w:t>
-      </w:r>
-      <w:proofErr w:type="spellStart"/>
-      <w:r>
-        <w:t>Show_Name</w:t>
-      </w:r>
-      <w:proofErr w:type="spellEnd"/>
-      <w:r>
-        <w:t>,” “Genre,” “</w:t>
-      </w:r>
-      <w:proofErr w:type="spellStart"/>
-      <w:r>
-        <w:t>TV_Rating</w:t>
-      </w:r>
-      <w:proofErr w:type="spellEnd"/>
-      <w:r>
-        <w:t xml:space="preserve">,” and “Description,” respectively. </w:t>
+        <w:t xml:space="preserve">These columns were renamed “Show_ID,” “Show_Name,” “Genre,” “TV_Rating,” and “Description,” respectively. </w:t>
       </w:r>
     </w:p>
     <w:p>
@@ -511,15 +363,7 @@
         </w:numPr>
       </w:pPr>
       <w:r>
-        <w:t>We sorted the new dataset alphabetically by “</w:t>
-      </w:r>
-      <w:proofErr w:type="spellStart"/>
-      <w:r>
-        <w:t>Show_Name</w:t>
-      </w:r>
-      <w:proofErr w:type="spellEnd"/>
-      <w:r>
-        <w:t>” to visualize any duplicates.</w:t>
+        <w:t>We sorted the new dataset alphabetically by “Show_Name” to visualize any duplicates.</w:t>
       </w:r>
     </w:p>
     <w:p>
@@ -530,15 +374,7 @@
         </w:numPr>
       </w:pPr>
       <w:r>
-        <w:t>To assess the duplicates further, we counted the number of instances of each show in the “</w:t>
-      </w:r>
-      <w:proofErr w:type="spellStart"/>
-      <w:r>
-        <w:t>Show_Name</w:t>
-      </w:r>
-      <w:proofErr w:type="spellEnd"/>
-      <w:r>
-        <w:t xml:space="preserve">” column. </w:t>
+        <w:t xml:space="preserve">To assess the duplicates further, we counted the number of instances of each show in the “Show_Name” column. </w:t>
       </w:r>
     </w:p>
     <w:p>
@@ -549,15 +385,7 @@
         </w:numPr>
       </w:pPr>
       <w:r>
-        <w:t xml:space="preserve">Using the </w:t>
-      </w:r>
-      <w:proofErr w:type="spellStart"/>
-      <w:r>
-        <w:t>drop_duplicates</w:t>
-      </w:r>
-      <w:proofErr w:type="spellEnd"/>
-      <w:r>
-        <w:t xml:space="preserve"> function in pandas, we dropped duplicates, keeping the last instance of each. </w:t>
+        <w:t xml:space="preserve">Using the drop_duplicates function in pandas, we dropped duplicates, keeping the last instance of each. </w:t>
       </w:r>
     </w:p>
     <w:p>
@@ -582,48 +410,18 @@
         <w:rPr>
           <w:u w:val="single"/>
         </w:rPr>
-        <w:t xml:space="preserve">Unionizing and adding data to the combined </w:t>
-      </w:r>
-      <w:proofErr w:type="spellStart"/>
-      <w:r>
-        <w:rPr>
-          <w:u w:val="single"/>
-        </w:rPr>
-        <w:t>dataframe</w:t>
-      </w:r>
-      <w:proofErr w:type="spellEnd"/>
-      <w:r>
-        <w:rPr>
-          <w:u w:val="single"/>
-        </w:rPr>
-        <w:t>:</w:t>
-      </w:r>
-    </w:p>
-    <w:p>
-      <w:r>
-        <w:t xml:space="preserve">We unionized the two </w:t>
-      </w:r>
-      <w:proofErr w:type="spellStart"/>
-      <w:r>
-        <w:t>dataframes</w:t>
-      </w:r>
-      <w:proofErr w:type="spellEnd"/>
-      <w:r>
-        <w:t xml:space="preserve"> as opposed to merging because we had </w:t>
+        <w:t>Unionizing and adding data to the combined dataframe:</w:t>
+      </w:r>
+    </w:p>
+    <w:p>
+      <w:r>
+        <w:t xml:space="preserve">We unionized the two dataframes as opposed to merging because we had </w:t>
       </w:r>
       <w:r>
         <w:t xml:space="preserve">already </w:t>
       </w:r>
       <w:r>
-        <w:t xml:space="preserve">set up each </w:t>
-      </w:r>
-      <w:proofErr w:type="spellStart"/>
-      <w:r>
-        <w:t>dataframe</w:t>
-      </w:r>
-      <w:proofErr w:type="spellEnd"/>
-      <w:r>
-        <w:t xml:space="preserve"> to </w:t>
+        <w:t xml:space="preserve">set up each dataframe to </w:t>
       </w:r>
       <w:r>
         <w:t>be identical</w:t>
@@ -647,15 +445,7 @@
         <w:t xml:space="preserve">, we created a new column </w:t>
       </w:r>
       <w:r>
-        <w:t xml:space="preserve">in each </w:t>
-      </w:r>
-      <w:proofErr w:type="spellStart"/>
-      <w:r>
-        <w:t>dataframe</w:t>
-      </w:r>
-      <w:proofErr w:type="spellEnd"/>
-      <w:r>
-        <w:t xml:space="preserve"> </w:t>
+        <w:t xml:space="preserve">in each dataframe </w:t>
       </w:r>
       <w:r>
         <w:t>that would capture whether each TV show was available on each streaming service (see below).</w:t>
@@ -668,7 +458,6 @@
           <w:numId w:val="1"/>
         </w:numPr>
       </w:pPr>
-      <w:proofErr w:type="spellStart"/>
       <w:r>
         <w:rPr>
           <w:color w:val="333333"/>
@@ -676,9 +465,17 @@
           <w:szCs w:val="21"/>
           <w:shd w:val="clear" w:color="auto" w:fill="F7F7F7"/>
         </w:rPr>
-        <w:t>netflix</w:t>
-      </w:r>
-      <w:proofErr w:type="spellEnd"/>
+        <w:t>netflix/hulu_df_2[</w:t>
+      </w:r>
+      <w:r>
+        <w:rPr>
+          <w:color w:val="BA2121"/>
+          <w:sz w:val="21"/>
+          <w:szCs w:val="21"/>
+          <w:shd w:val="clear" w:color="auto" w:fill="F7F7F7"/>
+        </w:rPr>
+        <w:t>"Available on Netflix/Hulu"</w:t>
+      </w:r>
       <w:r>
         <w:rPr>
           <w:color w:val="333333"/>
@@ -686,7 +483,25 @@
           <w:szCs w:val="21"/>
           <w:shd w:val="clear" w:color="auto" w:fill="F7F7F7"/>
         </w:rPr>
-        <w:t>/hulu_df_2[</w:t>
+        <w:t xml:space="preserve">] </w:t>
+      </w:r>
+      <w:r>
+        <w:rPr>
+          <w:color w:val="666666"/>
+          <w:sz w:val="21"/>
+          <w:szCs w:val="21"/>
+          <w:shd w:val="clear" w:color="auto" w:fill="F7F7F7"/>
+        </w:rPr>
+        <w:t>=</w:t>
+      </w:r>
+      <w:r>
+        <w:rPr>
+          <w:color w:val="333333"/>
+          <w:sz w:val="21"/>
+          <w:szCs w:val="21"/>
+          <w:shd w:val="clear" w:color="auto" w:fill="F7F7F7"/>
+        </w:rPr>
+        <w:t xml:space="preserve"> </w:t>
       </w:r>
       <w:r>
         <w:rPr>
@@ -695,65 +510,13 @@
           <w:szCs w:val="21"/>
           <w:shd w:val="clear" w:color="auto" w:fill="F7F7F7"/>
         </w:rPr>
-        <w:t>"Available on Netflix/Hulu"</w:t>
-      </w:r>
-      <w:r>
-        <w:rPr>
-          <w:color w:val="333333"/>
-          <w:sz w:val="21"/>
-          <w:szCs w:val="21"/>
-          <w:shd w:val="clear" w:color="auto" w:fill="F7F7F7"/>
-        </w:rPr>
-        <w:t xml:space="preserve">] </w:t>
-      </w:r>
-      <w:r>
-        <w:rPr>
-          <w:color w:val="666666"/>
-          <w:sz w:val="21"/>
-          <w:szCs w:val="21"/>
-          <w:shd w:val="clear" w:color="auto" w:fill="F7F7F7"/>
-        </w:rPr>
-        <w:t>=</w:t>
-      </w:r>
-      <w:r>
-        <w:rPr>
-          <w:color w:val="333333"/>
-          <w:sz w:val="21"/>
-          <w:szCs w:val="21"/>
-          <w:shd w:val="clear" w:color="auto" w:fill="F7F7F7"/>
-        </w:rPr>
-        <w:t xml:space="preserve"> </w:t>
-      </w:r>
-      <w:r>
-        <w:rPr>
-          <w:color w:val="BA2121"/>
-          <w:sz w:val="21"/>
-          <w:szCs w:val="21"/>
-          <w:shd w:val="clear" w:color="auto" w:fill="F7F7F7"/>
-        </w:rPr>
         <w:t>"Yes"</w:t>
       </w:r>
     </w:p>
     <w:p/>
     <w:p>
       <w:r>
-        <w:t>However, once we unionized both datasets, we realized all the empty rows of each competitor column contained “</w:t>
-      </w:r>
-      <w:proofErr w:type="spellStart"/>
-      <w:r>
-        <w:t>NaN</w:t>
-      </w:r>
-      <w:proofErr w:type="spellEnd"/>
-      <w:r>
-        <w:t>,” so we also replaced all the “</w:t>
-      </w:r>
-      <w:proofErr w:type="spellStart"/>
-      <w:r>
-        <w:t>NaN</w:t>
-      </w:r>
-      <w:proofErr w:type="spellEnd"/>
-      <w:r>
-        <w:t>” with “No” so that each cell in the availability columns contained either “Yes” or “No.”</w:t>
+        <w:t>However, once we unionized both datasets, we realized all the empty rows of each competitor column contained “NaN,” so we also replaced all the “NaN” with “No” so that each cell in the availability columns contained either “Yes” or “No.”</w:t>
       </w:r>
     </w:p>
     <w:p/>
@@ -771,11 +534,99 @@
       </w:r>
     </w:p>
     <w:p>
-      <w:r>
-        <w:t>We decided to use a Relational Database because our merged CSV file is highly structured. Because we planned ahead and transformed this data, we can quickly conduct analysis for any future projects using this data as it would not need any further cleaning.</w:t>
+      <w:pPr>
+        <w:pStyle w:val="ListParagraph"/>
+        <w:numPr>
+          <w:ilvl w:val="0"/>
+          <w:numId w:val="5"/>
+        </w:numPr>
+      </w:pPr>
+      <w:r>
+        <w:t>We created a relational database in SQL because our merged CSV file is highly structured.</w:t>
+      </w:r>
+    </w:p>
+    <w:p>
+      <w:pPr>
+        <w:pStyle w:val="ListParagraph"/>
+        <w:numPr>
+          <w:ilvl w:val="1"/>
+          <w:numId w:val="5"/>
+        </w:numPr>
+      </w:pPr>
+      <w:r>
+        <w:t>This database contains the following headers:</w:t>
+      </w:r>
+    </w:p>
+    <w:p>
+      <w:pPr>
+        <w:pStyle w:val="ListParagraph"/>
+        <w:numPr>
+          <w:ilvl w:val="2"/>
+          <w:numId w:val="5"/>
+        </w:numPr>
+      </w:pPr>
+      <w:r>
+        <w:t>“Show_ID”, Show_Name”, “Genre”, “TV_Rating”, “Description”, “Available_on_Hulu”, “Available_on_Netflix”</w:t>
+      </w:r>
+    </w:p>
+    <w:p>
+      <w:pPr>
+        <w:pStyle w:val="ListParagraph"/>
+        <w:numPr>
+          <w:ilvl w:val="1"/>
+          <w:numId w:val="5"/>
+        </w:numPr>
+      </w:pPr>
+      <w:r>
+        <w:t>We used the query tool to create the table framework in PgAdmin/Posgres</w:t>
+      </w:r>
+    </w:p>
+    <w:p>
+      <w:pPr>
+        <w:pStyle w:val="ListParagraph"/>
+        <w:numPr>
+          <w:ilvl w:val="1"/>
+          <w:numId w:val="5"/>
+        </w:numPr>
+      </w:pPr>
+      <w:r>
+        <w:t>Using python we converted and saved the dataframe “netflix_hulu_tvshows”</w:t>
+      </w:r>
+    </w:p>
+    <w:p>
+      <w:pPr>
+        <w:pStyle w:val="ListParagraph"/>
+        <w:numPr>
+          <w:ilvl w:val="1"/>
+          <w:numId w:val="5"/>
+        </w:numPr>
+      </w:pPr>
+      <w:r>
+        <w:t>We created a connection to posgres and loaded our data using df.to_sql.</w:t>
+      </w:r>
+    </w:p>
+    <w:p>
+      <w:pPr>
+        <w:pStyle w:val="ListParagraph"/>
+        <w:numPr>
+          <w:ilvl w:val="2"/>
+          <w:numId w:val="5"/>
+        </w:numPr>
+      </w:pPr>
+      <w:r>
+        <w:t xml:space="preserve">We used “if_exists=replace” because our table was already created and the default “if_exists=fail” would see the table and stop the process.  </w:t>
       </w:r>
     </w:p>
     <w:p/>
+    <w:p>
+      <w:r>
+        <w:t>Because we planned ahead and transformed this data, we can quickly conduct analysis for any future projects using this data as it would not need any further cleaning.</w:t>
+      </w:r>
+    </w:p>
+    <w:p>
+      <w:bookmarkStart w:id="0" w:name="_GoBack"/>
+      <w:bookmarkEnd w:id="0"/>
+    </w:p>
     <w:p/>
     <w:p/>
     <w:sectPr>
@@ -790,7 +641,7 @@
 </file>
 
 <file path=word/endnotes.xml><?xml version="1.0" encoding="utf-8"?>
-<w:endnotes xmlns:wpc="http://schemas.microsoft.com/office/word/2010/wordprocessingCanvas" xmlns:cx="http://schemas.microsoft.com/office/drawing/2014/chartex" xmlns:mc="http://schemas.openxmlformats.org/markup-compatibility/2006" xmlns:o="urn:schemas-microsoft-com:office:office" xmlns:r="http://schemas.openxmlformats.org/officeDocument/2006/relationships" xmlns:m="http://schemas.openxmlformats.org/officeDocument/2006/math" xmlns:v="urn:schemas-microsoft-com:vml" xmlns:wp14="http://schemas.microsoft.com/office/word/2010/wordprocessingDrawing" xmlns:wp="http://schemas.openxmlformats.org/drawingml/2006/wordprocessingDrawing" xmlns:w10="urn:schemas-microsoft-com:office:word" xmlns:w="http://schemas.openxmlformats.org/wordprocessingml/2006/main" xmlns:w14="http://schemas.microsoft.com/office/word/2010/wordml" xmlns:w15="http://schemas.microsoft.com/office/word/2012/wordml" xmlns:w16se="http://schemas.microsoft.com/office/word/2015/wordml/symex" xmlns:wpg="http://schemas.microsoft.com/office/word/2010/wordprocessingGroup" xmlns:wpi="http://schemas.microsoft.com/office/word/2010/wordprocessingInk" xmlns:wne="http://schemas.microsoft.com/office/word/2006/wordml" xmlns:wps="http://schemas.microsoft.com/office/word/2010/wordprocessingShape" mc:Ignorable="w14 w15 w16se wp14">
+<w:endnotes xmlns:wpc="http://schemas.microsoft.com/office/word/2010/wordprocessingCanvas" xmlns:cx="http://schemas.microsoft.com/office/drawing/2014/chartex" xmlns:cx1="http://schemas.microsoft.com/office/drawing/2015/9/8/chartex" xmlns:cx2="http://schemas.microsoft.com/office/drawing/2015/10/21/chartex" xmlns:cx3="http://schemas.microsoft.com/office/drawing/2016/5/9/chartex" xmlns:cx4="http://schemas.microsoft.com/office/drawing/2016/5/10/chartex" xmlns:cx5="http://schemas.microsoft.com/office/drawing/2016/5/11/chartex" xmlns:cx6="http://schemas.microsoft.com/office/drawing/2016/5/12/chartex" xmlns:cx7="http://schemas.microsoft.com/office/drawing/2016/5/13/chartex" xmlns:cx8="http://schemas.microsoft.com/office/drawing/2016/5/14/chartex" xmlns:mc="http://schemas.openxmlformats.org/markup-compatibility/2006" xmlns:aink="http://schemas.microsoft.com/office/drawing/2016/ink" xmlns:am3d="http://schemas.microsoft.com/office/drawing/2017/model3d" xmlns:o="urn:schemas-microsoft-com:office:office" xmlns:r="http://schemas.openxmlformats.org/officeDocument/2006/relationships" xmlns:m="http://schemas.openxmlformats.org/officeDocument/2006/math" xmlns:v="urn:schemas-microsoft-com:vml" xmlns:wp14="http://schemas.microsoft.com/office/word/2010/wordprocessingDrawing" xmlns:wp="http://schemas.openxmlformats.org/drawingml/2006/wordprocessingDrawing" xmlns:w10="urn:schemas-microsoft-com:office:word" xmlns:w="http://schemas.openxmlformats.org/wordprocessingml/2006/main" xmlns:w14="http://schemas.microsoft.com/office/word/2010/wordml" xmlns:w15="http://schemas.microsoft.com/office/word/2012/wordml" xmlns:w16cid="http://schemas.microsoft.com/office/word/2016/wordml/cid" xmlns:w16se="http://schemas.microsoft.com/office/word/2015/wordml/symex" xmlns:wpg="http://schemas.microsoft.com/office/word/2010/wordprocessingGroup" xmlns:wpi="http://schemas.microsoft.com/office/word/2010/wordprocessingInk" xmlns:wne="http://schemas.microsoft.com/office/word/2006/wordml" xmlns:wps="http://schemas.microsoft.com/office/word/2010/wordprocessingShape" mc:Ignorable="w14 w15 w16se w16cid wp14">
   <w:endnote w:type="separator" w:id="-1">
     <w:p>
       <w:pPr>
@@ -815,7 +666,7 @@
 </file>
 
 <file path=word/footnotes.xml><?xml version="1.0" encoding="utf-8"?>
-<w:footnotes xmlns:wpc="http://schemas.microsoft.com/office/word/2010/wordprocessingCanvas" xmlns:cx="http://schemas.microsoft.com/office/drawing/2014/chartex" xmlns:mc="http://schemas.openxmlformats.org/markup-compatibility/2006" xmlns:o="urn:schemas-microsoft-com:office:office" xmlns:r="http://schemas.openxmlformats.org/officeDocument/2006/relationships" xmlns:m="http://schemas.openxmlformats.org/officeDocument/2006/math" xmlns:v="urn:schemas-microsoft-com:vml" xmlns:wp14="http://schemas.microsoft.com/office/word/2010/wordprocessingDrawing" xmlns:wp="http://schemas.openxmlformats.org/drawingml/2006/wordprocessingDrawing" xmlns:w10="urn:schemas-microsoft-com:office:word" xmlns:w="http://schemas.openxmlformats.org/wordprocessingml/2006/main" xmlns:w14="http://schemas.microsoft.com/office/word/2010/wordml" xmlns:w15="http://schemas.microsoft.com/office/word/2012/wordml" xmlns:w16se="http://schemas.microsoft.com/office/word/2015/wordml/symex" xmlns:wpg="http://schemas.microsoft.com/office/word/2010/wordprocessingGroup" xmlns:wpi="http://schemas.microsoft.com/office/word/2010/wordprocessingInk" xmlns:wne="http://schemas.microsoft.com/office/word/2006/wordml" xmlns:wps="http://schemas.microsoft.com/office/word/2010/wordprocessingShape" mc:Ignorable="w14 w15 w16se wp14">
+<w:footnotes xmlns:wpc="http://schemas.microsoft.com/office/word/2010/wordprocessingCanvas" xmlns:cx="http://schemas.microsoft.com/office/drawing/2014/chartex" xmlns:cx1="http://schemas.microsoft.com/office/drawing/2015/9/8/chartex" xmlns:cx2="http://schemas.microsoft.com/office/drawing/2015/10/21/chartex" xmlns:cx3="http://schemas.microsoft.com/office/drawing/2016/5/9/chartex" xmlns:cx4="http://schemas.microsoft.com/office/drawing/2016/5/10/chartex" xmlns:cx5="http://schemas.microsoft.com/office/drawing/2016/5/11/chartex" xmlns:cx6="http://schemas.microsoft.com/office/drawing/2016/5/12/chartex" xmlns:cx7="http://schemas.microsoft.com/office/drawing/2016/5/13/chartex" xmlns:cx8="http://schemas.microsoft.com/office/drawing/2016/5/14/chartex" xmlns:mc="http://schemas.openxmlformats.org/markup-compatibility/2006" xmlns:aink="http://schemas.microsoft.com/office/drawing/2016/ink" xmlns:am3d="http://schemas.microsoft.com/office/drawing/2017/model3d" xmlns:o="urn:schemas-microsoft-com:office:office" xmlns:r="http://schemas.openxmlformats.org/officeDocument/2006/relationships" xmlns:m="http://schemas.openxmlformats.org/officeDocument/2006/math" xmlns:v="urn:schemas-microsoft-com:vml" xmlns:wp14="http://schemas.microsoft.com/office/word/2010/wordprocessingDrawing" xmlns:wp="http://schemas.openxmlformats.org/drawingml/2006/wordprocessingDrawing" xmlns:w10="urn:schemas-microsoft-com:office:word" xmlns:w="http://schemas.openxmlformats.org/wordprocessingml/2006/main" xmlns:w14="http://schemas.microsoft.com/office/word/2010/wordml" xmlns:w15="http://schemas.microsoft.com/office/word/2012/wordml" xmlns:w16cid="http://schemas.microsoft.com/office/word/2016/wordml/cid" xmlns:w16se="http://schemas.microsoft.com/office/word/2015/wordml/symex" xmlns:wpg="http://schemas.microsoft.com/office/word/2010/wordprocessingGroup" xmlns:wpi="http://schemas.microsoft.com/office/word/2010/wordprocessingInk" xmlns:wne="http://schemas.microsoft.com/office/word/2006/wordml" xmlns:wps="http://schemas.microsoft.com/office/word/2010/wordprocessingShape" mc:Ignorable="w14 w15 w16se w16cid wp14">
   <w:footnote w:type="separator" w:id="-1">
     <w:p>
       <w:pPr>
@@ -840,13 +691,13 @@
 </file>
 
 <file path=word/header1.xml><?xml version="1.0" encoding="utf-8"?>
-<w:hdr xmlns:wpc="http://schemas.microsoft.com/office/word/2010/wordprocessingCanvas" xmlns:cx="http://schemas.microsoft.com/office/drawing/2014/chartex" xmlns:mc="http://schemas.openxmlformats.org/markup-compatibility/2006" xmlns:o="urn:schemas-microsoft-com:office:office" xmlns:r="http://schemas.openxmlformats.org/officeDocument/2006/relationships" xmlns:m="http://schemas.openxmlformats.org/officeDocument/2006/math" xmlns:v="urn:schemas-microsoft-com:vml" xmlns:wp14="http://schemas.microsoft.com/office/word/2010/wordprocessingDrawing" xmlns:wp="http://schemas.openxmlformats.org/drawingml/2006/wordprocessingDrawing" xmlns:w10="urn:schemas-microsoft-com:office:word" xmlns:w="http://schemas.openxmlformats.org/wordprocessingml/2006/main" xmlns:w14="http://schemas.microsoft.com/office/word/2010/wordml" xmlns:w15="http://schemas.microsoft.com/office/word/2012/wordml" xmlns:w16se="http://schemas.microsoft.com/office/word/2015/wordml/symex" xmlns:wpg="http://schemas.microsoft.com/office/word/2010/wordprocessingGroup" xmlns:wpi="http://schemas.microsoft.com/office/word/2010/wordprocessingInk" xmlns:wne="http://schemas.microsoft.com/office/word/2006/wordml" xmlns:wps="http://schemas.microsoft.com/office/word/2010/wordprocessingShape" mc:Ignorable="w14 w15 w16se wp14">
+<w:hdr xmlns:wpc="http://schemas.microsoft.com/office/word/2010/wordprocessingCanvas" xmlns:cx="http://schemas.microsoft.com/office/drawing/2014/chartex" xmlns:cx1="http://schemas.microsoft.com/office/drawing/2015/9/8/chartex" xmlns:cx2="http://schemas.microsoft.com/office/drawing/2015/10/21/chartex" xmlns:cx3="http://schemas.microsoft.com/office/drawing/2016/5/9/chartex" xmlns:cx4="http://schemas.microsoft.com/office/drawing/2016/5/10/chartex" xmlns:cx5="http://schemas.microsoft.com/office/drawing/2016/5/11/chartex" xmlns:cx6="http://schemas.microsoft.com/office/drawing/2016/5/12/chartex" xmlns:cx7="http://schemas.microsoft.com/office/drawing/2016/5/13/chartex" xmlns:cx8="http://schemas.microsoft.com/office/drawing/2016/5/14/chartex" xmlns:mc="http://schemas.openxmlformats.org/markup-compatibility/2006" xmlns:aink="http://schemas.microsoft.com/office/drawing/2016/ink" xmlns:am3d="http://schemas.microsoft.com/office/drawing/2017/model3d" xmlns:o="urn:schemas-microsoft-com:office:office" xmlns:r="http://schemas.openxmlformats.org/officeDocument/2006/relationships" xmlns:m="http://schemas.openxmlformats.org/officeDocument/2006/math" xmlns:v="urn:schemas-microsoft-com:vml" xmlns:wp14="http://schemas.microsoft.com/office/word/2010/wordprocessingDrawing" xmlns:wp="http://schemas.openxmlformats.org/drawingml/2006/wordprocessingDrawing" xmlns:w10="urn:schemas-microsoft-com:office:word" xmlns:w="http://schemas.openxmlformats.org/wordprocessingml/2006/main" xmlns:w14="http://schemas.microsoft.com/office/word/2010/wordml" xmlns:w15="http://schemas.microsoft.com/office/word/2012/wordml" xmlns:w16cid="http://schemas.microsoft.com/office/word/2016/wordml/cid" xmlns:w16se="http://schemas.microsoft.com/office/word/2015/wordml/symex" xmlns:wpg="http://schemas.microsoft.com/office/word/2010/wordprocessingGroup" xmlns:wpi="http://schemas.microsoft.com/office/word/2010/wordprocessingInk" xmlns:wne="http://schemas.microsoft.com/office/word/2006/wordml" xmlns:wps="http://schemas.microsoft.com/office/word/2010/wordprocessingShape" mc:Ignorable="w14 w15 w16se w16cid wp14">
   <w:p/>
 </w:hdr>
 </file>
 
 <file path=word/numbering.xml><?xml version="1.0" encoding="utf-8"?>
-<w:numbering xmlns:wpc="http://schemas.microsoft.com/office/word/2010/wordprocessingCanvas" xmlns:cx="http://schemas.microsoft.com/office/drawing/2014/chartex" xmlns:mc="http://schemas.openxmlformats.org/markup-compatibility/2006" xmlns:o="urn:schemas-microsoft-com:office:office" xmlns:r="http://schemas.openxmlformats.org/officeDocument/2006/relationships" xmlns:m="http://schemas.openxmlformats.org/officeDocument/2006/math" xmlns:v="urn:schemas-microsoft-com:vml" xmlns:wp14="http://schemas.microsoft.com/office/word/2010/wordprocessingDrawing" xmlns:wp="http://schemas.openxmlformats.org/drawingml/2006/wordprocessingDrawing" xmlns:w10="urn:schemas-microsoft-com:office:word" xmlns:w="http://schemas.openxmlformats.org/wordprocessingml/2006/main" xmlns:w14="http://schemas.microsoft.com/office/word/2010/wordml" xmlns:w15="http://schemas.microsoft.com/office/word/2012/wordml" xmlns:w16se="http://schemas.microsoft.com/office/word/2015/wordml/symex" xmlns:wpg="http://schemas.microsoft.com/office/word/2010/wordprocessingGroup" xmlns:wpi="http://schemas.microsoft.com/office/word/2010/wordprocessingInk" xmlns:wne="http://schemas.microsoft.com/office/word/2006/wordml" xmlns:wps="http://schemas.microsoft.com/office/word/2010/wordprocessingShape" mc:Ignorable="w14 w15 w16se wp14">
+<w:numbering xmlns:wpc="http://schemas.microsoft.com/office/word/2010/wordprocessingCanvas" xmlns:cx="http://schemas.microsoft.com/office/drawing/2014/chartex" xmlns:cx1="http://schemas.microsoft.com/office/drawing/2015/9/8/chartex" xmlns:cx2="http://schemas.microsoft.com/office/drawing/2015/10/21/chartex" xmlns:cx3="http://schemas.microsoft.com/office/drawing/2016/5/9/chartex" xmlns:cx4="http://schemas.microsoft.com/office/drawing/2016/5/10/chartex" xmlns:cx5="http://schemas.microsoft.com/office/drawing/2016/5/11/chartex" xmlns:cx6="http://schemas.microsoft.com/office/drawing/2016/5/12/chartex" xmlns:cx7="http://schemas.microsoft.com/office/drawing/2016/5/13/chartex" xmlns:cx8="http://schemas.microsoft.com/office/drawing/2016/5/14/chartex" xmlns:mc="http://schemas.openxmlformats.org/markup-compatibility/2006" xmlns:aink="http://schemas.microsoft.com/office/drawing/2016/ink" xmlns:am3d="http://schemas.microsoft.com/office/drawing/2017/model3d" xmlns:o="urn:schemas-microsoft-com:office:office" xmlns:r="http://schemas.openxmlformats.org/officeDocument/2006/relationships" xmlns:m="http://schemas.openxmlformats.org/officeDocument/2006/math" xmlns:v="urn:schemas-microsoft-com:vml" xmlns:wp14="http://schemas.microsoft.com/office/word/2010/wordprocessingDrawing" xmlns:wp="http://schemas.openxmlformats.org/drawingml/2006/wordprocessingDrawing" xmlns:w10="urn:schemas-microsoft-com:office:word" xmlns:w="http://schemas.openxmlformats.org/wordprocessingml/2006/main" xmlns:w14="http://schemas.microsoft.com/office/word/2010/wordml" xmlns:w15="http://schemas.microsoft.com/office/word/2012/wordml" xmlns:w16cid="http://schemas.microsoft.com/office/word/2016/wordml/cid" xmlns:w16se="http://schemas.microsoft.com/office/word/2015/wordml/symex" xmlns:wpg="http://schemas.microsoft.com/office/word/2010/wordprocessingGroup" xmlns:wpi="http://schemas.microsoft.com/office/word/2010/wordprocessingInk" xmlns:wne="http://schemas.microsoft.com/office/word/2006/wordml" xmlns:wps="http://schemas.microsoft.com/office/word/2010/wordprocessingShape" mc:Ignorable="w14 w15 w16se w16cid wp14">
   <w:abstractNum w:abstractNumId="0" w15:restartNumberingAfterBreak="0">
     <w:nsid w:val="3A0472B0"/>
     <w:multiLevelType w:val="multilevel"/>
@@ -1187,6 +1038,92 @@
     </w:lvl>
   </w:abstractNum>
   <w:abstractNum w:abstractNumId="3" w15:restartNumberingAfterBreak="0">
+    <w:nsid w:val="61A254E6"/>
+    <w:multiLevelType w:val="hybridMultilevel"/>
+    <w:tmpl w:val="979A9AE6"/>
+    <w:lvl w:ilvl="0" w:tplc="0409000F">
+      <w:start w:val="1"/>
+      <w:numFmt w:val="decimal"/>
+      <w:lvlText w:val="%1."/>
+      <w:lvlJc w:val="left"/>
+      <w:pPr>
+        <w:ind w:left="720" w:hanging="360"/>
+      </w:pPr>
+    </w:lvl>
+    <w:lvl w:ilvl="1" w:tplc="04090019">
+      <w:start w:val="1"/>
+      <w:numFmt w:val="lowerLetter"/>
+      <w:lvlText w:val="%2."/>
+      <w:lvlJc w:val="left"/>
+      <w:pPr>
+        <w:ind w:left="1440" w:hanging="360"/>
+      </w:pPr>
+    </w:lvl>
+    <w:lvl w:ilvl="2" w:tplc="0409001B">
+      <w:start w:val="1"/>
+      <w:numFmt w:val="lowerRoman"/>
+      <w:lvlText w:val="%3."/>
+      <w:lvlJc w:val="right"/>
+      <w:pPr>
+        <w:ind w:left="2160" w:hanging="180"/>
+      </w:pPr>
+    </w:lvl>
+    <w:lvl w:ilvl="3" w:tplc="0409000F">
+      <w:start w:val="1"/>
+      <w:numFmt w:val="decimal"/>
+      <w:lvlText w:val="%4."/>
+      <w:lvlJc w:val="left"/>
+      <w:pPr>
+        <w:ind w:left="2880" w:hanging="360"/>
+      </w:pPr>
+    </w:lvl>
+    <w:lvl w:ilvl="4" w:tplc="04090019">
+      <w:start w:val="1"/>
+      <w:numFmt w:val="lowerLetter"/>
+      <w:lvlText w:val="%5."/>
+      <w:lvlJc w:val="left"/>
+      <w:pPr>
+        <w:ind w:left="3600" w:hanging="360"/>
+      </w:pPr>
+    </w:lvl>
+    <w:lvl w:ilvl="5" w:tplc="0409001B">
+      <w:start w:val="1"/>
+      <w:numFmt w:val="lowerRoman"/>
+      <w:lvlText w:val="%6."/>
+      <w:lvlJc w:val="right"/>
+      <w:pPr>
+        <w:ind w:left="4320" w:hanging="180"/>
+      </w:pPr>
+    </w:lvl>
+    <w:lvl w:ilvl="6" w:tplc="0409000F">
+      <w:start w:val="1"/>
+      <w:numFmt w:val="decimal"/>
+      <w:lvlText w:val="%7."/>
+      <w:lvlJc w:val="left"/>
+      <w:pPr>
+        <w:ind w:left="5040" w:hanging="360"/>
+      </w:pPr>
+    </w:lvl>
+    <w:lvl w:ilvl="7" w:tplc="04090019">
+      <w:start w:val="1"/>
+      <w:numFmt w:val="lowerLetter"/>
+      <w:lvlText w:val="%8."/>
+      <w:lvlJc w:val="left"/>
+      <w:pPr>
+        <w:ind w:left="5760" w:hanging="360"/>
+      </w:pPr>
+    </w:lvl>
+    <w:lvl w:ilvl="8" w:tplc="0409001B">
+      <w:start w:val="1"/>
+      <w:numFmt w:val="lowerRoman"/>
+      <w:lvlText w:val="%9."/>
+      <w:lvlJc w:val="right"/>
+      <w:pPr>
+        <w:ind w:left="6480" w:hanging="180"/>
+      </w:pPr>
+    </w:lvl>
+  </w:abstractNum>
+  <w:abstractNum w:abstractNumId="4" w15:restartNumberingAfterBreak="0">
     <w:nsid w:val="6A4F1EA8"/>
     <w:multiLevelType w:val="multilevel"/>
     <w:tmpl w:val="A95481BC"/>
@@ -1306,16 +1243,46 @@
     <w:abstractNumId w:val="2"/>
   </w:num>
   <w:num w:numId="3">
-    <w:abstractNumId w:val="3"/>
+    <w:abstractNumId w:val="4"/>
   </w:num>
   <w:num w:numId="4">
     <w:abstractNumId w:val="1"/>
+  </w:num>
+  <w:num w:numId="5">
+    <w:abstractNumId w:val="3"/>
+    <w:lvlOverride w:ilvl="0">
+      <w:startOverride w:val="1"/>
+    </w:lvlOverride>
+    <w:lvlOverride w:ilvl="1">
+      <w:startOverride w:val="1"/>
+    </w:lvlOverride>
+    <w:lvlOverride w:ilvl="2">
+      <w:startOverride w:val="1"/>
+    </w:lvlOverride>
+    <w:lvlOverride w:ilvl="3">
+      <w:startOverride w:val="1"/>
+    </w:lvlOverride>
+    <w:lvlOverride w:ilvl="4">
+      <w:startOverride w:val="1"/>
+    </w:lvlOverride>
+    <w:lvlOverride w:ilvl="5">
+      <w:startOverride w:val="1"/>
+    </w:lvlOverride>
+    <w:lvlOverride w:ilvl="6">
+      <w:startOverride w:val="1"/>
+    </w:lvlOverride>
+    <w:lvlOverride w:ilvl="7">
+      <w:startOverride w:val="1"/>
+    </w:lvlOverride>
+    <w:lvlOverride w:ilvl="8">
+      <w:startOverride w:val="1"/>
+    </w:lvlOverride>
   </w:num>
 </w:numbering>
 </file>
 
 <file path=word/styles.xml><?xml version="1.0" encoding="utf-8"?>
-<w:styles xmlns:mc="http://schemas.openxmlformats.org/markup-compatibility/2006" xmlns:r="http://schemas.openxmlformats.org/officeDocument/2006/relationships" xmlns:w="http://schemas.openxmlformats.org/wordprocessingml/2006/main" xmlns:w14="http://schemas.microsoft.com/office/word/2010/wordml" xmlns:w15="http://schemas.microsoft.com/office/word/2012/wordml" xmlns:w16se="http://schemas.microsoft.com/office/word/2015/wordml/symex" mc:Ignorable="w14 w15 w16se">
+<w:styles xmlns:mc="http://schemas.openxmlformats.org/markup-compatibility/2006" xmlns:r="http://schemas.openxmlformats.org/officeDocument/2006/relationships" xmlns:w="http://schemas.openxmlformats.org/wordprocessingml/2006/main" xmlns:w14="http://schemas.microsoft.com/office/word/2010/wordml" xmlns:w15="http://schemas.microsoft.com/office/word/2012/wordml" xmlns:w16cid="http://schemas.microsoft.com/office/word/2016/wordml/cid" xmlns:w16se="http://schemas.microsoft.com/office/word/2015/wordml/symex" mc:Ignorable="w14 w15 w16se w16cid">
   <w:docDefaults>
     <w:rPrDefault>
       <w:rPr>
@@ -1331,7 +1298,7 @@
       </w:pPr>
     </w:pPrDefault>
   </w:docDefaults>
-  <w:latentStyles w:defLockedState="0" w:defUIPriority="99" w:defSemiHidden="0" w:defUnhideWhenUsed="0" w:defQFormat="0" w:count="371">
+  <w:latentStyles w:defLockedState="0" w:defUIPriority="99" w:defSemiHidden="0" w:defUnhideWhenUsed="0" w:defQFormat="0" w:count="376">
     <w:lsdException w:name="Normal" w:uiPriority="0" w:qFormat="1"/>
     <w:lsdException w:name="heading 1" w:uiPriority="9" w:qFormat="1"/>
     <w:lsdException w:name="heading 2" w:semiHidden="1" w:uiPriority="9" w:unhideWhenUsed="1" w:qFormat="1"/>
@@ -1437,7 +1404,6 @@
     <w:lsdException w:name="HTML Sample" w:semiHidden="1" w:unhideWhenUsed="1"/>
     <w:lsdException w:name="HTML Typewriter" w:semiHidden="1" w:unhideWhenUsed="1"/>
     <w:lsdException w:name="HTML Variable" w:semiHidden="1" w:unhideWhenUsed="1"/>
-    <w:lsdException w:name="Normal Table" w:semiHidden="1" w:unhideWhenUsed="1"/>
     <w:lsdException w:name="annotation subject" w:semiHidden="1" w:unhideWhenUsed="1"/>
     <w:lsdException w:name="No List" w:semiHidden="1" w:unhideWhenUsed="1"/>
     <w:lsdException w:name="Outline List 1" w:semiHidden="1" w:unhideWhenUsed="1"/>
@@ -1480,11 +1446,8 @@
     <w:lsdException w:name="Table Contemporary" w:semiHidden="1" w:unhideWhenUsed="1"/>
     <w:lsdException w:name="Table Elegant" w:semiHidden="1" w:unhideWhenUsed="1"/>
     <w:lsdException w:name="Table Professional" w:semiHidden="1" w:unhideWhenUsed="1"/>
-    <w:lsdException w:name="Table Subtle 1" w:semiHidden="1" w:unhideWhenUsed="1"/>
     <w:lsdException w:name="Table Subtle 2" w:semiHidden="1" w:unhideWhenUsed="1"/>
     <w:lsdException w:name="Table Web 1" w:semiHidden="1" w:unhideWhenUsed="1"/>
-    <w:lsdException w:name="Table Web 2" w:semiHidden="1" w:unhideWhenUsed="1"/>
-    <w:lsdException w:name="Table Web 3" w:semiHidden="1" w:unhideWhenUsed="1"/>
     <w:lsdException w:name="Balloon Text" w:semiHidden="1" w:unhideWhenUsed="1"/>
     <w:lsdException w:name="Table Grid" w:uiPriority="39"/>
     <w:lsdException w:name="Table Theme" w:semiHidden="1" w:unhideWhenUsed="1"/>
@@ -1703,6 +1666,11 @@
     <w:lsdException w:name="List Table 5 Dark Accent 6" w:uiPriority="50"/>
     <w:lsdException w:name="List Table 6 Colorful Accent 6" w:uiPriority="51"/>
     <w:lsdException w:name="List Table 7 Colorful Accent 6" w:uiPriority="52"/>
+    <w:lsdException w:name="Mention" w:semiHidden="1" w:unhideWhenUsed="1"/>
+    <w:lsdException w:name="Smart Hyperlink" w:semiHidden="1" w:unhideWhenUsed="1"/>
+    <w:lsdException w:name="Hashtag" w:semiHidden="1" w:unhideWhenUsed="1"/>
+    <w:lsdException w:name="Unresolved Mention" w:semiHidden="1" w:unhideWhenUsed="1"/>
+    <w:lsdException w:name="Smart Link" w:semiHidden="1" w:unhideWhenUsed="1"/>
   </w:latentStyles>
   <w:style w:type="paragraph" w:default="1" w:styleId="Normal">
     <w:name w:val="Normal"/>
@@ -1853,6 +1821,17 @@
       <w:sz w:val="30"/>
       <w:szCs w:val="30"/>
     </w:rPr>
+  </w:style>
+  <w:style w:type="paragraph" w:styleId="ListParagraph">
+    <w:name w:val="List Paragraph"/>
+    <w:basedOn w:val="Normal"/>
+    <w:uiPriority w:val="34"/>
+    <w:qFormat/>
+    <w:rsid w:val="00D17214"/>
+    <w:pPr>
+      <w:ind w:left="720"/>
+      <w:contextualSpacing/>
+    </w:pPr>
   </w:style>
 </w:styles>
 </file>

</xml_diff>